<commit_message>
Create Background. Create header width logo and nav.
</commit_message>
<xml_diff>
--- a/Deon.docx
+++ b/Deon.docx
@@ -1,6 +1,6 @@
 
 <file path=word/document.xml><?xml version="1.0" encoding="utf-8"?>
-<w:document xmlns:wpc="http://schemas.microsoft.com/office/word/2010/wordprocessingCanvas" xmlns:mc="http://schemas.openxmlformats.org/markup-compatibility/2006" xmlns:o="urn:schemas-microsoft-com:office:office" xmlns:r="http://schemas.openxmlformats.org/officeDocument/2006/relationships" xmlns:m="http://schemas.openxmlformats.org/officeDocument/2006/math" xmlns:v="urn:schemas-microsoft-com:vml" xmlns:wp14="http://schemas.microsoft.com/office/word/2010/wordprocessingDrawing" xmlns:wp="http://schemas.openxmlformats.org/drawingml/2006/wordprocessingDrawing" xmlns:w10="urn:schemas-microsoft-com:office:word" xmlns:w="http://schemas.openxmlformats.org/wordprocessingml/2006/main" xmlns:w14="http://schemas.microsoft.com/office/word/2010/wordml" xmlns:w15="http://schemas.microsoft.com/office/word/2012/wordml" xmlns:wpg="http://schemas.microsoft.com/office/word/2010/wordprocessingGroup" xmlns:wpi="http://schemas.microsoft.com/office/word/2010/wordprocessingInk" xmlns:wne="http://schemas.microsoft.com/office/word/2006/wordml" xmlns:wps="http://schemas.microsoft.com/office/word/2010/wordprocessingShape" mc:Ignorable="w14 w15 wp14">
+<w:document xmlns:wpc="http://schemas.microsoft.com/office/word/2010/wordprocessingCanvas" xmlns:cx="http://schemas.microsoft.com/office/drawing/2014/chartex" xmlns:cx1="http://schemas.microsoft.com/office/drawing/2015/9/8/chartex" xmlns:cx2="http://schemas.microsoft.com/office/drawing/2015/10/21/chartex" xmlns:cx3="http://schemas.microsoft.com/office/drawing/2016/5/9/chartex" xmlns:cx4="http://schemas.microsoft.com/office/drawing/2016/5/10/chartex" xmlns:cx5="http://schemas.microsoft.com/office/drawing/2016/5/11/chartex" xmlns:cx6="http://schemas.microsoft.com/office/drawing/2016/5/12/chartex" xmlns:cx7="http://schemas.microsoft.com/office/drawing/2016/5/13/chartex" xmlns:cx8="http://schemas.microsoft.com/office/drawing/2016/5/14/chartex" xmlns:mc="http://schemas.openxmlformats.org/markup-compatibility/2006" xmlns:aink="http://schemas.microsoft.com/office/drawing/2016/ink" xmlns:am3d="http://schemas.microsoft.com/office/drawing/2017/model3d" xmlns:o="urn:schemas-microsoft-com:office:office" xmlns:oel="http://schemas.microsoft.com/office/2019/extlst" xmlns:r="http://schemas.openxmlformats.org/officeDocument/2006/relationships" xmlns:m="http://schemas.openxmlformats.org/officeDocument/2006/math" xmlns:v="urn:schemas-microsoft-com:vml" xmlns:wp14="http://schemas.microsoft.com/office/word/2010/wordprocessingDrawing" xmlns:wp="http://schemas.openxmlformats.org/drawingml/2006/wordprocessingDrawing" xmlns:w10="urn:schemas-microsoft-com:office:word" xmlns:w="http://schemas.openxmlformats.org/wordprocessingml/2006/main" xmlns:w14="http://schemas.microsoft.com/office/word/2010/wordml" xmlns:w15="http://schemas.microsoft.com/office/word/2012/wordml" xmlns:w16cex="http://schemas.microsoft.com/office/word/2018/wordml/cex" xmlns:w16cid="http://schemas.microsoft.com/office/word/2016/wordml/cid" xmlns:w16="http://schemas.microsoft.com/office/word/2018/wordml" xmlns:w16sdtdh="http://schemas.microsoft.com/office/word/2020/wordml/sdtdatahash" xmlns:w16se="http://schemas.microsoft.com/office/word/2015/wordml/symex" xmlns:wpg="http://schemas.microsoft.com/office/word/2010/wordprocessingGroup" xmlns:wpi="http://schemas.microsoft.com/office/word/2010/wordprocessingInk" xmlns:wne="http://schemas.microsoft.com/office/word/2006/wordml" xmlns:wps="http://schemas.microsoft.com/office/word/2010/wordprocessingShape" mc:Ignorable="w14 w15 w16se w16cid w16 w16cex w16sdtdh wp14">
   <w:body>
     <w:p>
       <w:pPr>
@@ -10,11 +10,77 @@
           <w:lang w:val="nb-NO"/>
         </w:rPr>
       </w:pPr>
-      <w:r>
-        <w:t>Thiết kế trang Web với các phần tương ứng</w:t>
-      </w:r>
-      <w:r>
-        <w:t xml:space="preserve"> sau:</w:t>
+      <w:proofErr w:type="spellStart"/>
+      <w:r>
+        <w:t>Thiết</w:t>
+      </w:r>
+      <w:proofErr w:type="spellEnd"/>
+      <w:r>
+        <w:t xml:space="preserve"> </w:t>
+      </w:r>
+      <w:proofErr w:type="spellStart"/>
+      <w:r>
+        <w:t>kế</w:t>
+      </w:r>
+      <w:proofErr w:type="spellEnd"/>
+      <w:r>
+        <w:t xml:space="preserve"> </w:t>
+      </w:r>
+      <w:proofErr w:type="spellStart"/>
+      <w:r>
+        <w:t>trang</w:t>
+      </w:r>
+      <w:proofErr w:type="spellEnd"/>
+      <w:r>
+        <w:t xml:space="preserve"> Web </w:t>
+      </w:r>
+      <w:proofErr w:type="spellStart"/>
+      <w:r>
+        <w:t>với</w:t>
+      </w:r>
+      <w:proofErr w:type="spellEnd"/>
+      <w:r>
+        <w:t xml:space="preserve"> </w:t>
+      </w:r>
+      <w:proofErr w:type="spellStart"/>
+      <w:r>
+        <w:t>các</w:t>
+      </w:r>
+      <w:proofErr w:type="spellEnd"/>
+      <w:r>
+        <w:t xml:space="preserve"> </w:t>
+      </w:r>
+      <w:proofErr w:type="spellStart"/>
+      <w:r>
+        <w:t>phần</w:t>
+      </w:r>
+      <w:proofErr w:type="spellEnd"/>
+      <w:r>
+        <w:t xml:space="preserve"> </w:t>
+      </w:r>
+      <w:proofErr w:type="spellStart"/>
+      <w:r>
+        <w:t>tương</w:t>
+      </w:r>
+      <w:proofErr w:type="spellEnd"/>
+      <w:r>
+        <w:t xml:space="preserve"> </w:t>
+      </w:r>
+      <w:proofErr w:type="spellStart"/>
+      <w:r>
+        <w:t>ứng</w:t>
+      </w:r>
+      <w:proofErr w:type="spellEnd"/>
+      <w:r>
+        <w:t xml:space="preserve"> </w:t>
+      </w:r>
+      <w:proofErr w:type="spellStart"/>
+      <w:r>
+        <w:t>sau</w:t>
+      </w:r>
+      <w:proofErr w:type="spellEnd"/>
+      <w:r>
+        <w:t>:</w:t>
       </w:r>
     </w:p>
     <w:p>
@@ -268,7 +334,47 @@
         <w:ind w:left="540"/>
       </w:pPr>
       <w:r>
-        <w:t>(Xem hình mô tả website, hình background</w:t>
+        <w:t>(</w:t>
+      </w:r>
+      <w:proofErr w:type="spellStart"/>
+      <w:r>
+        <w:t>Xem</w:t>
+      </w:r>
+      <w:proofErr w:type="spellEnd"/>
+      <w:r>
+        <w:t xml:space="preserve"> </w:t>
+      </w:r>
+      <w:proofErr w:type="spellStart"/>
+      <w:r>
+        <w:t>hình</w:t>
+      </w:r>
+      <w:proofErr w:type="spellEnd"/>
+      <w:r>
+        <w:t xml:space="preserve"> </w:t>
+      </w:r>
+      <w:proofErr w:type="spellStart"/>
+      <w:r>
+        <w:t>mô</w:t>
+      </w:r>
+      <w:proofErr w:type="spellEnd"/>
+      <w:r>
+        <w:t xml:space="preserve"> </w:t>
+      </w:r>
+      <w:proofErr w:type="spellStart"/>
+      <w:r>
+        <w:t>tả</w:t>
+      </w:r>
+      <w:proofErr w:type="spellEnd"/>
+      <w:r>
+        <w:t xml:space="preserve"> website, </w:t>
+      </w:r>
+      <w:proofErr w:type="spellStart"/>
+      <w:r>
+        <w:t>hình</w:t>
+      </w:r>
+      <w:proofErr w:type="spellEnd"/>
+      <w:r>
+        <w:t xml:space="preserve"> background</w:t>
       </w:r>
       <w:r>
         <w:t xml:space="preserve"> (</w:t>
@@ -286,7 +392,71 @@
         <w:t>)</w:t>
       </w:r>
       <w:r>
-        <w:t>, line ngang và hình bên phải SV được cung cấp.)</w:t>
+        <w:t xml:space="preserve">, line </w:t>
+      </w:r>
+      <w:proofErr w:type="spellStart"/>
+      <w:r>
+        <w:t>ngang</w:t>
+      </w:r>
+      <w:proofErr w:type="spellEnd"/>
+      <w:r>
+        <w:t xml:space="preserve"> </w:t>
+      </w:r>
+      <w:proofErr w:type="spellStart"/>
+      <w:r>
+        <w:t>và</w:t>
+      </w:r>
+      <w:proofErr w:type="spellEnd"/>
+      <w:r>
+        <w:t xml:space="preserve"> </w:t>
+      </w:r>
+      <w:proofErr w:type="spellStart"/>
+      <w:r>
+        <w:t>hình</w:t>
+      </w:r>
+      <w:proofErr w:type="spellEnd"/>
+      <w:r>
+        <w:t xml:space="preserve"> </w:t>
+      </w:r>
+      <w:proofErr w:type="spellStart"/>
+      <w:r>
+        <w:t>bên</w:t>
+      </w:r>
+      <w:proofErr w:type="spellEnd"/>
+      <w:r>
+        <w:t xml:space="preserve"> </w:t>
+      </w:r>
+      <w:proofErr w:type="spellStart"/>
+      <w:r>
+        <w:t>phải</w:t>
+      </w:r>
+      <w:proofErr w:type="spellEnd"/>
+      <w:r>
+        <w:t xml:space="preserve"> SV </w:t>
+      </w:r>
+      <w:proofErr w:type="spellStart"/>
+      <w:r>
+        <w:t>được</w:t>
+      </w:r>
+      <w:proofErr w:type="spellEnd"/>
+      <w:r>
+        <w:t xml:space="preserve"> </w:t>
+      </w:r>
+      <w:proofErr w:type="spellStart"/>
+      <w:r>
+        <w:t>cung</w:t>
+      </w:r>
+      <w:proofErr w:type="spellEnd"/>
+      <w:r>
+        <w:t xml:space="preserve"> </w:t>
+      </w:r>
+      <w:proofErr w:type="spellStart"/>
+      <w:r>
+        <w:t>cấp</w:t>
+      </w:r>
+      <w:proofErr w:type="spellEnd"/>
+      <w:r>
+        <w:t>.)</w:t>
       </w:r>
     </w:p>
     <w:p>
@@ -317,27 +487,84 @@
         <w:spacing w:before="120"/>
         <w:ind w:left="540"/>
       </w:pPr>
+      <w:proofErr w:type="spellStart"/>
       <w:r>
         <w:t>P</w:t>
       </w:r>
       <w:r>
-        <w:t xml:space="preserve">hần </w:t>
+        <w:t>hần</w:t>
+      </w:r>
+      <w:proofErr w:type="spellEnd"/>
+      <w:r>
+        <w:t xml:space="preserve"> </w:t>
       </w:r>
       <w:r>
         <w:t xml:space="preserve">header: </w:t>
       </w:r>
-      <w:r>
-        <w:t>Chèn text</w:t>
-      </w:r>
-      <w:r>
-        <w:t xml:space="preserve"> và tạo</w:t>
-      </w:r>
-      <w:r>
-        <w:t xml:space="preserve"> hiệu ứng </w:t>
-      </w:r>
-      <w:r>
-        <w:t>như giao diện</w:t>
-      </w:r>
+      <w:proofErr w:type="spellStart"/>
+      <w:r>
+        <w:t>Chèn</w:t>
+      </w:r>
+      <w:proofErr w:type="spellEnd"/>
+      <w:r>
+        <w:t xml:space="preserve"> text</w:t>
+      </w:r>
+      <w:r>
+        <w:t xml:space="preserve"> </w:t>
+      </w:r>
+      <w:proofErr w:type="spellStart"/>
+      <w:r>
+        <w:t>và</w:t>
+      </w:r>
+      <w:proofErr w:type="spellEnd"/>
+      <w:r>
+        <w:t xml:space="preserve"> </w:t>
+      </w:r>
+      <w:proofErr w:type="spellStart"/>
+      <w:r>
+        <w:t>tạo</w:t>
+      </w:r>
+      <w:proofErr w:type="spellEnd"/>
+      <w:r>
+        <w:t xml:space="preserve"> </w:t>
+      </w:r>
+      <w:proofErr w:type="spellStart"/>
+      <w:r>
+        <w:t>hiệu</w:t>
+      </w:r>
+      <w:proofErr w:type="spellEnd"/>
+      <w:r>
+        <w:t xml:space="preserve"> </w:t>
+      </w:r>
+      <w:proofErr w:type="spellStart"/>
+      <w:r>
+        <w:t>ứng</w:t>
+      </w:r>
+      <w:proofErr w:type="spellEnd"/>
+      <w:r>
+        <w:t xml:space="preserve"> </w:t>
+      </w:r>
+      <w:proofErr w:type="spellStart"/>
+      <w:r>
+        <w:t>như</w:t>
+      </w:r>
+      <w:proofErr w:type="spellEnd"/>
+      <w:r>
+        <w:t xml:space="preserve"> </w:t>
+      </w:r>
+      <w:proofErr w:type="spellStart"/>
+      <w:r>
+        <w:t>giao</w:t>
+      </w:r>
+      <w:proofErr w:type="spellEnd"/>
+      <w:r>
+        <w:t xml:space="preserve"> </w:t>
+      </w:r>
+      <w:proofErr w:type="spellStart"/>
+      <w:r>
+        <w:t>diện</w:t>
+      </w:r>
+      <w:proofErr w:type="spellEnd"/>
       <w:r>
         <w:t>.</w:t>
       </w:r>
@@ -357,17 +584,88 @@
           <w:lang w:val="nb-NO"/>
         </w:rPr>
       </w:pPr>
-      <w:r>
-        <w:t xml:space="preserve">Phần Nav: </w:t>
-      </w:r>
-      <w:r>
-        <w:t>Tạo menu</w:t>
-      </w:r>
-      <w:r>
-        <w:t xml:space="preserve"> hai</w:t>
-      </w:r>
-      <w:r>
-        <w:t xml:space="preserve"> phân cấp dùng CSS bao gồm các mục sau: “Home”, “</w:t>
+      <w:proofErr w:type="spellStart"/>
+      <w:r>
+        <w:t>Phần</w:t>
+      </w:r>
+      <w:proofErr w:type="spellEnd"/>
+      <w:r>
+        <w:t xml:space="preserve"> Nav: </w:t>
+      </w:r>
+      <w:proofErr w:type="spellStart"/>
+      <w:r>
+        <w:t>Tạo</w:t>
+      </w:r>
+      <w:proofErr w:type="spellEnd"/>
+      <w:r>
+        <w:t xml:space="preserve"> menu</w:t>
+      </w:r>
+      <w:r>
+        <w:t xml:space="preserve"> </w:t>
+      </w:r>
+      <w:proofErr w:type="spellStart"/>
+      <w:r>
+        <w:t>hai</w:t>
+      </w:r>
+      <w:proofErr w:type="spellEnd"/>
+      <w:r>
+        <w:t xml:space="preserve"> </w:t>
+      </w:r>
+      <w:proofErr w:type="spellStart"/>
+      <w:r>
+        <w:t>phân</w:t>
+      </w:r>
+      <w:proofErr w:type="spellEnd"/>
+      <w:r>
+        <w:t xml:space="preserve"> </w:t>
+      </w:r>
+      <w:proofErr w:type="spellStart"/>
+      <w:r>
+        <w:t>cấp</w:t>
+      </w:r>
+      <w:proofErr w:type="spellEnd"/>
+      <w:r>
+        <w:t xml:space="preserve"> </w:t>
+      </w:r>
+      <w:proofErr w:type="spellStart"/>
+      <w:r>
+        <w:t>dùng</w:t>
+      </w:r>
+      <w:proofErr w:type="spellEnd"/>
+      <w:r>
+        <w:t xml:space="preserve"> CSS bao </w:t>
+      </w:r>
+      <w:proofErr w:type="spellStart"/>
+      <w:r>
+        <w:t>gồm</w:t>
+      </w:r>
+      <w:proofErr w:type="spellEnd"/>
+      <w:r>
+        <w:t xml:space="preserve"> </w:t>
+      </w:r>
+      <w:proofErr w:type="spellStart"/>
+      <w:r>
+        <w:t>các</w:t>
+      </w:r>
+      <w:proofErr w:type="spellEnd"/>
+      <w:r>
+        <w:t xml:space="preserve"> </w:t>
+      </w:r>
+      <w:proofErr w:type="spellStart"/>
+      <w:r>
+        <w:t>mục</w:t>
+      </w:r>
+      <w:proofErr w:type="spellEnd"/>
+      <w:r>
+        <w:t xml:space="preserve"> </w:t>
+      </w:r>
+      <w:proofErr w:type="spellStart"/>
+      <w:r>
+        <w:t>sau</w:t>
+      </w:r>
+      <w:proofErr w:type="spellEnd"/>
+      <w:r>
+        <w:t>: “Home”, “</w:t>
       </w:r>
       <w:r>
         <w:t>HTML</w:t>
@@ -381,9 +679,11 @@
       <w:r>
         <w:t>”, “</w:t>
       </w:r>
+      <w:proofErr w:type="spellStart"/>
       <w:r>
         <w:t>Javascript</w:t>
       </w:r>
+      <w:proofErr w:type="spellEnd"/>
       <w:r>
         <w:t>”, “</w:t>
       </w:r>
@@ -391,13 +691,61 @@
         <w:t>Examples</w:t>
       </w:r>
       <w:r>
-        <w:t>”. Khi nhấn vào “</w:t>
+        <w:t xml:space="preserve">”. Khi </w:t>
+      </w:r>
+      <w:proofErr w:type="spellStart"/>
+      <w:r>
+        <w:t>nhấn</w:t>
+      </w:r>
+      <w:proofErr w:type="spellEnd"/>
+      <w:r>
+        <w:t xml:space="preserve"> </w:t>
+      </w:r>
+      <w:proofErr w:type="spellStart"/>
+      <w:r>
+        <w:t>vào</w:t>
+      </w:r>
+      <w:proofErr w:type="spellEnd"/>
+      <w:r>
+        <w:t xml:space="preserve"> “</w:t>
       </w:r>
       <w:r>
         <w:t>CSS</w:t>
       </w:r>
       <w:r>
-        <w:t>”, hiển thị menu con gồm nội dung: “</w:t>
+        <w:t xml:space="preserve">”, </w:t>
+      </w:r>
+      <w:proofErr w:type="spellStart"/>
+      <w:r>
+        <w:t>hiển</w:t>
+      </w:r>
+      <w:proofErr w:type="spellEnd"/>
+      <w:r>
+        <w:t xml:space="preserve"> </w:t>
+      </w:r>
+      <w:proofErr w:type="spellStart"/>
+      <w:r>
+        <w:t>thị</w:t>
+      </w:r>
+      <w:proofErr w:type="spellEnd"/>
+      <w:r>
+        <w:t xml:space="preserve"> menu con </w:t>
+      </w:r>
+      <w:proofErr w:type="spellStart"/>
+      <w:r>
+        <w:t>gồm</w:t>
+      </w:r>
+      <w:proofErr w:type="spellEnd"/>
+      <w:r>
+        <w:t xml:space="preserve"> </w:t>
+      </w:r>
+      <w:proofErr w:type="spellStart"/>
+      <w:r>
+        <w:t>nội</w:t>
+      </w:r>
+      <w:proofErr w:type="spellEnd"/>
+      <w:r>
+        <w:t xml:space="preserve"> dung: “</w:t>
       </w:r>
       <w:r>
         <w:t>CSS2</w:t>
@@ -448,7 +796,7 @@
           <w:noProof/>
         </w:rPr>
         <w:drawing>
-          <wp:inline distT="0" distB="0" distL="0" distR="0">
+          <wp:inline distT="0" distB="0" distL="0" distR="0" wp14:anchorId="2006E592" wp14:editId="43A1D89F">
             <wp:extent cx="3368675" cy="1144719"/>
             <wp:effectExtent l="19050" t="19050" r="22225" b="17780"/>
             <wp:docPr id="2" name="Picture 2"/>
@@ -693,7 +1041,7 @@
         </w:rPr>
         <w:lastRenderedPageBreak/>
         <w:drawing>
-          <wp:inline distT="0" distB="0" distL="0" distR="0" wp14:anchorId="67794F78" wp14:editId="651ECF42">
+          <wp:inline distT="0" distB="0" distL="0" distR="0" wp14:anchorId="330029A6" wp14:editId="284A8FA3">
             <wp:extent cx="6646545" cy="2838450"/>
             <wp:effectExtent l="19050" t="19050" r="20955" b="19050"/>
             <wp:docPr id="1" name="Picture 1"/>
@@ -768,8 +1116,6 @@
           <w:lang w:val="nb-NO"/>
         </w:rPr>
       </w:pPr>
-      <w:bookmarkStart w:id="0" w:name="_GoBack"/>
-      <w:bookmarkEnd w:id="0"/>
       <w:r>
         <w:rPr>
           <w:lang w:val="nb-NO"/>
@@ -794,7 +1140,7 @@
 </file>
 
 <file path=word/endnotes.xml><?xml version="1.0" encoding="utf-8"?>
-<w:endnotes xmlns:wpc="http://schemas.microsoft.com/office/word/2010/wordprocessingCanvas" xmlns:mc="http://schemas.openxmlformats.org/markup-compatibility/2006" xmlns:o="urn:schemas-microsoft-com:office:office" xmlns:r="http://schemas.openxmlformats.org/officeDocument/2006/relationships" xmlns:m="http://schemas.openxmlformats.org/officeDocument/2006/math" xmlns:v="urn:schemas-microsoft-com:vml" xmlns:wp14="http://schemas.microsoft.com/office/word/2010/wordprocessingDrawing" xmlns:wp="http://schemas.openxmlformats.org/drawingml/2006/wordprocessingDrawing" xmlns:w10="urn:schemas-microsoft-com:office:word" xmlns:w="http://schemas.openxmlformats.org/wordprocessingml/2006/main" xmlns:w14="http://schemas.microsoft.com/office/word/2010/wordml" xmlns:w15="http://schemas.microsoft.com/office/word/2012/wordml" xmlns:wpg="http://schemas.microsoft.com/office/word/2010/wordprocessingGroup" xmlns:wpi="http://schemas.microsoft.com/office/word/2010/wordprocessingInk" xmlns:wne="http://schemas.microsoft.com/office/word/2006/wordml" xmlns:wps="http://schemas.microsoft.com/office/word/2010/wordprocessingShape" mc:Ignorable="w14 w15 wp14">
+<w:endnotes xmlns:wpc="http://schemas.microsoft.com/office/word/2010/wordprocessingCanvas" xmlns:cx="http://schemas.microsoft.com/office/drawing/2014/chartex" xmlns:cx1="http://schemas.microsoft.com/office/drawing/2015/9/8/chartex" xmlns:cx2="http://schemas.microsoft.com/office/drawing/2015/10/21/chartex" xmlns:cx3="http://schemas.microsoft.com/office/drawing/2016/5/9/chartex" xmlns:cx4="http://schemas.microsoft.com/office/drawing/2016/5/10/chartex" xmlns:cx5="http://schemas.microsoft.com/office/drawing/2016/5/11/chartex" xmlns:cx6="http://schemas.microsoft.com/office/drawing/2016/5/12/chartex" xmlns:cx7="http://schemas.microsoft.com/office/drawing/2016/5/13/chartex" xmlns:cx8="http://schemas.microsoft.com/office/drawing/2016/5/14/chartex" xmlns:mc="http://schemas.openxmlformats.org/markup-compatibility/2006" xmlns:aink="http://schemas.microsoft.com/office/drawing/2016/ink" xmlns:am3d="http://schemas.microsoft.com/office/drawing/2017/model3d" xmlns:o="urn:schemas-microsoft-com:office:office" xmlns:oel="http://schemas.microsoft.com/office/2019/extlst" xmlns:r="http://schemas.openxmlformats.org/officeDocument/2006/relationships" xmlns:m="http://schemas.openxmlformats.org/officeDocument/2006/math" xmlns:v="urn:schemas-microsoft-com:vml" xmlns:wp14="http://schemas.microsoft.com/office/word/2010/wordprocessingDrawing" xmlns:wp="http://schemas.openxmlformats.org/drawingml/2006/wordprocessingDrawing" xmlns:w10="urn:schemas-microsoft-com:office:word" xmlns:w="http://schemas.openxmlformats.org/wordprocessingml/2006/main" xmlns:w14="http://schemas.microsoft.com/office/word/2010/wordml" xmlns:w15="http://schemas.microsoft.com/office/word/2012/wordml" xmlns:w16cex="http://schemas.microsoft.com/office/word/2018/wordml/cex" xmlns:w16cid="http://schemas.microsoft.com/office/word/2016/wordml/cid" xmlns:w16="http://schemas.microsoft.com/office/word/2018/wordml" xmlns:w16sdtdh="http://schemas.microsoft.com/office/word/2020/wordml/sdtdatahash" xmlns:w16se="http://schemas.microsoft.com/office/word/2015/wordml/symex" xmlns:wpg="http://schemas.microsoft.com/office/word/2010/wordprocessingGroup" xmlns:wpi="http://schemas.microsoft.com/office/word/2010/wordprocessingInk" xmlns:wne="http://schemas.microsoft.com/office/word/2006/wordml" xmlns:wps="http://schemas.microsoft.com/office/word/2010/wordprocessingShape" mc:Ignorable="w14 w15 w16se w16cid w16 w16cex w16sdtdh wp14">
   <w:endnote w:type="separator" w:id="-1">
     <w:p>
       <w:r>
@@ -813,7 +1159,7 @@
 </file>
 
 <file path=word/footer1.xml><?xml version="1.0" encoding="utf-8"?>
-<w:ftr xmlns:wpc="http://schemas.microsoft.com/office/word/2010/wordprocessingCanvas" xmlns:mc="http://schemas.openxmlformats.org/markup-compatibility/2006" xmlns:o="urn:schemas-microsoft-com:office:office" xmlns:r="http://schemas.openxmlformats.org/officeDocument/2006/relationships" xmlns:m="http://schemas.openxmlformats.org/officeDocument/2006/math" xmlns:v="urn:schemas-microsoft-com:vml" xmlns:wp14="http://schemas.microsoft.com/office/word/2010/wordprocessingDrawing" xmlns:wp="http://schemas.openxmlformats.org/drawingml/2006/wordprocessingDrawing" xmlns:w10="urn:schemas-microsoft-com:office:word" xmlns:w="http://schemas.openxmlformats.org/wordprocessingml/2006/main" xmlns:w14="http://schemas.microsoft.com/office/word/2010/wordml" xmlns:w15="http://schemas.microsoft.com/office/word/2012/wordml" xmlns:wpg="http://schemas.microsoft.com/office/word/2010/wordprocessingGroup" xmlns:wpi="http://schemas.microsoft.com/office/word/2010/wordprocessingInk" xmlns:wne="http://schemas.microsoft.com/office/word/2006/wordml" xmlns:wps="http://schemas.microsoft.com/office/word/2010/wordprocessingShape" mc:Ignorable="w14 w15 wp14">
+<w:ftr xmlns:wpc="http://schemas.microsoft.com/office/word/2010/wordprocessingCanvas" xmlns:cx="http://schemas.microsoft.com/office/drawing/2014/chartex" xmlns:cx1="http://schemas.microsoft.com/office/drawing/2015/9/8/chartex" xmlns:cx2="http://schemas.microsoft.com/office/drawing/2015/10/21/chartex" xmlns:cx3="http://schemas.microsoft.com/office/drawing/2016/5/9/chartex" xmlns:cx4="http://schemas.microsoft.com/office/drawing/2016/5/10/chartex" xmlns:cx5="http://schemas.microsoft.com/office/drawing/2016/5/11/chartex" xmlns:cx6="http://schemas.microsoft.com/office/drawing/2016/5/12/chartex" xmlns:cx7="http://schemas.microsoft.com/office/drawing/2016/5/13/chartex" xmlns:cx8="http://schemas.microsoft.com/office/drawing/2016/5/14/chartex" xmlns:mc="http://schemas.openxmlformats.org/markup-compatibility/2006" xmlns:aink="http://schemas.microsoft.com/office/drawing/2016/ink" xmlns:am3d="http://schemas.microsoft.com/office/drawing/2017/model3d" xmlns:o="urn:schemas-microsoft-com:office:office" xmlns:oel="http://schemas.microsoft.com/office/2019/extlst" xmlns:r="http://schemas.openxmlformats.org/officeDocument/2006/relationships" xmlns:m="http://schemas.openxmlformats.org/officeDocument/2006/math" xmlns:v="urn:schemas-microsoft-com:vml" xmlns:wp14="http://schemas.microsoft.com/office/word/2010/wordprocessingDrawing" xmlns:wp="http://schemas.openxmlformats.org/drawingml/2006/wordprocessingDrawing" xmlns:w10="urn:schemas-microsoft-com:office:word" xmlns:w="http://schemas.openxmlformats.org/wordprocessingml/2006/main" xmlns:w14="http://schemas.microsoft.com/office/word/2010/wordml" xmlns:w15="http://schemas.microsoft.com/office/word/2012/wordml" xmlns:w16cex="http://schemas.microsoft.com/office/word/2018/wordml/cex" xmlns:w16cid="http://schemas.microsoft.com/office/word/2016/wordml/cid" xmlns:w16="http://schemas.microsoft.com/office/word/2018/wordml" xmlns:w16sdtdh="http://schemas.microsoft.com/office/word/2020/wordml/sdtdatahash" xmlns:w16se="http://schemas.microsoft.com/office/word/2015/wordml/symex" xmlns:wpg="http://schemas.microsoft.com/office/word/2010/wordprocessingGroup" xmlns:wpi="http://schemas.microsoft.com/office/word/2010/wordprocessingInk" xmlns:wne="http://schemas.microsoft.com/office/word/2006/wordml" xmlns:wps="http://schemas.microsoft.com/office/word/2010/wordprocessingShape" mc:Ignorable="w14 w15 w16se w16cid w16 w16cex w16sdtdh wp14">
   <w:p>
     <w:pPr>
       <w:pStyle w:val="Footer"/>
@@ -851,7 +1197,7 @@
 </file>
 
 <file path=word/footer2.xml><?xml version="1.0" encoding="utf-8"?>
-<w:ftr xmlns:wpc="http://schemas.microsoft.com/office/word/2010/wordprocessingCanvas" xmlns:mc="http://schemas.openxmlformats.org/markup-compatibility/2006" xmlns:o="urn:schemas-microsoft-com:office:office" xmlns:r="http://schemas.openxmlformats.org/officeDocument/2006/relationships" xmlns:m="http://schemas.openxmlformats.org/officeDocument/2006/math" xmlns:v="urn:schemas-microsoft-com:vml" xmlns:wp14="http://schemas.microsoft.com/office/word/2010/wordprocessingDrawing" xmlns:wp="http://schemas.openxmlformats.org/drawingml/2006/wordprocessingDrawing" xmlns:w10="urn:schemas-microsoft-com:office:word" xmlns:w="http://schemas.openxmlformats.org/wordprocessingml/2006/main" xmlns:w14="http://schemas.microsoft.com/office/word/2010/wordml" xmlns:w15="http://schemas.microsoft.com/office/word/2012/wordml" xmlns:wpg="http://schemas.microsoft.com/office/word/2010/wordprocessingGroup" xmlns:wpi="http://schemas.microsoft.com/office/word/2010/wordprocessingInk" xmlns:wne="http://schemas.microsoft.com/office/word/2006/wordml" xmlns:wps="http://schemas.microsoft.com/office/word/2010/wordprocessingShape" mc:Ignorable="w14 w15 wp14">
+<w:ftr xmlns:wpc="http://schemas.microsoft.com/office/word/2010/wordprocessingCanvas" xmlns:cx="http://schemas.microsoft.com/office/drawing/2014/chartex" xmlns:cx1="http://schemas.microsoft.com/office/drawing/2015/9/8/chartex" xmlns:cx2="http://schemas.microsoft.com/office/drawing/2015/10/21/chartex" xmlns:cx3="http://schemas.microsoft.com/office/drawing/2016/5/9/chartex" xmlns:cx4="http://schemas.microsoft.com/office/drawing/2016/5/10/chartex" xmlns:cx5="http://schemas.microsoft.com/office/drawing/2016/5/11/chartex" xmlns:cx6="http://schemas.microsoft.com/office/drawing/2016/5/12/chartex" xmlns:cx7="http://schemas.microsoft.com/office/drawing/2016/5/13/chartex" xmlns:cx8="http://schemas.microsoft.com/office/drawing/2016/5/14/chartex" xmlns:mc="http://schemas.openxmlformats.org/markup-compatibility/2006" xmlns:aink="http://schemas.microsoft.com/office/drawing/2016/ink" xmlns:am3d="http://schemas.microsoft.com/office/drawing/2017/model3d" xmlns:o="urn:schemas-microsoft-com:office:office" xmlns:oel="http://schemas.microsoft.com/office/2019/extlst" xmlns:r="http://schemas.openxmlformats.org/officeDocument/2006/relationships" xmlns:m="http://schemas.openxmlformats.org/officeDocument/2006/math" xmlns:v="urn:schemas-microsoft-com:vml" xmlns:wp14="http://schemas.microsoft.com/office/word/2010/wordprocessingDrawing" xmlns:wp="http://schemas.openxmlformats.org/drawingml/2006/wordprocessingDrawing" xmlns:w10="urn:schemas-microsoft-com:office:word" xmlns:w="http://schemas.openxmlformats.org/wordprocessingml/2006/main" xmlns:w14="http://schemas.microsoft.com/office/word/2010/wordml" xmlns:w15="http://schemas.microsoft.com/office/word/2012/wordml" xmlns:w16cex="http://schemas.microsoft.com/office/word/2018/wordml/cex" xmlns:w16cid="http://schemas.microsoft.com/office/word/2016/wordml/cid" xmlns:w16="http://schemas.microsoft.com/office/word/2018/wordml" xmlns:w16sdtdh="http://schemas.microsoft.com/office/word/2020/wordml/sdtdatahash" xmlns:w16se="http://schemas.microsoft.com/office/word/2015/wordml/symex" xmlns:wpg="http://schemas.microsoft.com/office/word/2010/wordprocessingGroup" xmlns:wpi="http://schemas.microsoft.com/office/word/2010/wordprocessingInk" xmlns:wne="http://schemas.microsoft.com/office/word/2006/wordml" xmlns:wps="http://schemas.microsoft.com/office/word/2010/wordprocessingShape" mc:Ignorable="w14 w15 w16se w16cid w16 w16cex w16sdtdh wp14">
   <w:p>
     <w:pPr>
       <w:pStyle w:val="Footer"/>
@@ -1002,7 +1348,7 @@
 </file>
 
 <file path=word/footer3.xml><?xml version="1.0" encoding="utf-8"?>
-<w:ftr xmlns:wpc="http://schemas.microsoft.com/office/word/2010/wordprocessingCanvas" xmlns:mc="http://schemas.openxmlformats.org/markup-compatibility/2006" xmlns:o="urn:schemas-microsoft-com:office:office" xmlns:r="http://schemas.openxmlformats.org/officeDocument/2006/relationships" xmlns:m="http://schemas.openxmlformats.org/officeDocument/2006/math" xmlns:v="urn:schemas-microsoft-com:vml" xmlns:wp14="http://schemas.microsoft.com/office/word/2010/wordprocessingDrawing" xmlns:wp="http://schemas.openxmlformats.org/drawingml/2006/wordprocessingDrawing" xmlns:w10="urn:schemas-microsoft-com:office:word" xmlns:w="http://schemas.openxmlformats.org/wordprocessingml/2006/main" xmlns:w14="http://schemas.microsoft.com/office/word/2010/wordml" xmlns:w15="http://schemas.microsoft.com/office/word/2012/wordml" xmlns:wpg="http://schemas.microsoft.com/office/word/2010/wordprocessingGroup" xmlns:wpi="http://schemas.microsoft.com/office/word/2010/wordprocessingInk" xmlns:wne="http://schemas.microsoft.com/office/word/2006/wordml" xmlns:wps="http://schemas.microsoft.com/office/word/2010/wordprocessingShape" mc:Ignorable="w14 w15 wp14">
+<w:ftr xmlns:wpc="http://schemas.microsoft.com/office/word/2010/wordprocessingCanvas" xmlns:cx="http://schemas.microsoft.com/office/drawing/2014/chartex" xmlns:cx1="http://schemas.microsoft.com/office/drawing/2015/9/8/chartex" xmlns:cx2="http://schemas.microsoft.com/office/drawing/2015/10/21/chartex" xmlns:cx3="http://schemas.microsoft.com/office/drawing/2016/5/9/chartex" xmlns:cx4="http://schemas.microsoft.com/office/drawing/2016/5/10/chartex" xmlns:cx5="http://schemas.microsoft.com/office/drawing/2016/5/11/chartex" xmlns:cx6="http://schemas.microsoft.com/office/drawing/2016/5/12/chartex" xmlns:cx7="http://schemas.microsoft.com/office/drawing/2016/5/13/chartex" xmlns:cx8="http://schemas.microsoft.com/office/drawing/2016/5/14/chartex" xmlns:mc="http://schemas.openxmlformats.org/markup-compatibility/2006" xmlns:aink="http://schemas.microsoft.com/office/drawing/2016/ink" xmlns:am3d="http://schemas.microsoft.com/office/drawing/2017/model3d" xmlns:o="urn:schemas-microsoft-com:office:office" xmlns:oel="http://schemas.microsoft.com/office/2019/extlst" xmlns:r="http://schemas.openxmlformats.org/officeDocument/2006/relationships" xmlns:m="http://schemas.openxmlformats.org/officeDocument/2006/math" xmlns:v="urn:schemas-microsoft-com:vml" xmlns:wp14="http://schemas.microsoft.com/office/word/2010/wordprocessingDrawing" xmlns:wp="http://schemas.openxmlformats.org/drawingml/2006/wordprocessingDrawing" xmlns:w10="urn:schemas-microsoft-com:office:word" xmlns:w="http://schemas.openxmlformats.org/wordprocessingml/2006/main" xmlns:w14="http://schemas.microsoft.com/office/word/2010/wordml" xmlns:w15="http://schemas.microsoft.com/office/word/2012/wordml" xmlns:w16cex="http://schemas.microsoft.com/office/word/2018/wordml/cex" xmlns:w16cid="http://schemas.microsoft.com/office/word/2016/wordml/cid" xmlns:w16="http://schemas.microsoft.com/office/word/2018/wordml" xmlns:w16sdtdh="http://schemas.microsoft.com/office/word/2020/wordml/sdtdatahash" xmlns:w16se="http://schemas.microsoft.com/office/word/2015/wordml/symex" xmlns:wpg="http://schemas.microsoft.com/office/word/2010/wordprocessingGroup" xmlns:wpi="http://schemas.microsoft.com/office/word/2010/wordprocessingInk" xmlns:wne="http://schemas.microsoft.com/office/word/2006/wordml" xmlns:wps="http://schemas.microsoft.com/office/word/2010/wordprocessingShape" mc:Ignorable="w14 w15 w16se w16cid w16 w16cex w16sdtdh wp14">
   <w:p>
     <w:pPr>
       <w:pStyle w:val="Footer"/>
@@ -1012,7 +1358,7 @@
 </file>
 
 <file path=word/footnotes.xml><?xml version="1.0" encoding="utf-8"?>
-<w:footnotes xmlns:wpc="http://schemas.microsoft.com/office/word/2010/wordprocessingCanvas" xmlns:mc="http://schemas.openxmlformats.org/markup-compatibility/2006" xmlns:o="urn:schemas-microsoft-com:office:office" xmlns:r="http://schemas.openxmlformats.org/officeDocument/2006/relationships" xmlns:m="http://schemas.openxmlformats.org/officeDocument/2006/math" xmlns:v="urn:schemas-microsoft-com:vml" xmlns:wp14="http://schemas.microsoft.com/office/word/2010/wordprocessingDrawing" xmlns:wp="http://schemas.openxmlformats.org/drawingml/2006/wordprocessingDrawing" xmlns:w10="urn:schemas-microsoft-com:office:word" xmlns:w="http://schemas.openxmlformats.org/wordprocessingml/2006/main" xmlns:w14="http://schemas.microsoft.com/office/word/2010/wordml" xmlns:w15="http://schemas.microsoft.com/office/word/2012/wordml" xmlns:wpg="http://schemas.microsoft.com/office/word/2010/wordprocessingGroup" xmlns:wpi="http://schemas.microsoft.com/office/word/2010/wordprocessingInk" xmlns:wne="http://schemas.microsoft.com/office/word/2006/wordml" xmlns:wps="http://schemas.microsoft.com/office/word/2010/wordprocessingShape" mc:Ignorable="w14 w15 wp14">
+<w:footnotes xmlns:wpc="http://schemas.microsoft.com/office/word/2010/wordprocessingCanvas" xmlns:cx="http://schemas.microsoft.com/office/drawing/2014/chartex" xmlns:cx1="http://schemas.microsoft.com/office/drawing/2015/9/8/chartex" xmlns:cx2="http://schemas.microsoft.com/office/drawing/2015/10/21/chartex" xmlns:cx3="http://schemas.microsoft.com/office/drawing/2016/5/9/chartex" xmlns:cx4="http://schemas.microsoft.com/office/drawing/2016/5/10/chartex" xmlns:cx5="http://schemas.microsoft.com/office/drawing/2016/5/11/chartex" xmlns:cx6="http://schemas.microsoft.com/office/drawing/2016/5/12/chartex" xmlns:cx7="http://schemas.microsoft.com/office/drawing/2016/5/13/chartex" xmlns:cx8="http://schemas.microsoft.com/office/drawing/2016/5/14/chartex" xmlns:mc="http://schemas.openxmlformats.org/markup-compatibility/2006" xmlns:aink="http://schemas.microsoft.com/office/drawing/2016/ink" xmlns:am3d="http://schemas.microsoft.com/office/drawing/2017/model3d" xmlns:o="urn:schemas-microsoft-com:office:office" xmlns:oel="http://schemas.microsoft.com/office/2019/extlst" xmlns:r="http://schemas.openxmlformats.org/officeDocument/2006/relationships" xmlns:m="http://schemas.openxmlformats.org/officeDocument/2006/math" xmlns:v="urn:schemas-microsoft-com:vml" xmlns:wp14="http://schemas.microsoft.com/office/word/2010/wordprocessingDrawing" xmlns:wp="http://schemas.openxmlformats.org/drawingml/2006/wordprocessingDrawing" xmlns:w10="urn:schemas-microsoft-com:office:word" xmlns:w="http://schemas.openxmlformats.org/wordprocessingml/2006/main" xmlns:w14="http://schemas.microsoft.com/office/word/2010/wordml" xmlns:w15="http://schemas.microsoft.com/office/word/2012/wordml" xmlns:w16cex="http://schemas.microsoft.com/office/word/2018/wordml/cex" xmlns:w16cid="http://schemas.microsoft.com/office/word/2016/wordml/cid" xmlns:w16="http://schemas.microsoft.com/office/word/2018/wordml" xmlns:w16sdtdh="http://schemas.microsoft.com/office/word/2020/wordml/sdtdatahash" xmlns:w16se="http://schemas.microsoft.com/office/word/2015/wordml/symex" xmlns:wpg="http://schemas.microsoft.com/office/word/2010/wordprocessingGroup" xmlns:wpi="http://schemas.microsoft.com/office/word/2010/wordprocessingInk" xmlns:wne="http://schemas.microsoft.com/office/word/2006/wordml" xmlns:wps="http://schemas.microsoft.com/office/word/2010/wordprocessingShape" mc:Ignorable="w14 w15 w16se w16cid w16 w16cex w16sdtdh wp14">
   <w:footnote w:type="separator" w:id="-1">
     <w:p>
       <w:r>
@@ -1031,7 +1377,7 @@
 </file>
 
 <file path=word/header1.xml><?xml version="1.0" encoding="utf-8"?>
-<w:hdr xmlns:wpc="http://schemas.microsoft.com/office/word/2010/wordprocessingCanvas" xmlns:mc="http://schemas.openxmlformats.org/markup-compatibility/2006" xmlns:o="urn:schemas-microsoft-com:office:office" xmlns:r="http://schemas.openxmlformats.org/officeDocument/2006/relationships" xmlns:m="http://schemas.openxmlformats.org/officeDocument/2006/math" xmlns:v="urn:schemas-microsoft-com:vml" xmlns:wp14="http://schemas.microsoft.com/office/word/2010/wordprocessingDrawing" xmlns:wp="http://schemas.openxmlformats.org/drawingml/2006/wordprocessingDrawing" xmlns:w10="urn:schemas-microsoft-com:office:word" xmlns:w="http://schemas.openxmlformats.org/wordprocessingml/2006/main" xmlns:w14="http://schemas.microsoft.com/office/word/2010/wordml" xmlns:w15="http://schemas.microsoft.com/office/word/2012/wordml" xmlns:wpg="http://schemas.microsoft.com/office/word/2010/wordprocessingGroup" xmlns:wpi="http://schemas.microsoft.com/office/word/2010/wordprocessingInk" xmlns:wne="http://schemas.microsoft.com/office/word/2006/wordml" xmlns:wps="http://schemas.microsoft.com/office/word/2010/wordprocessingShape" mc:Ignorable="w14 w15 wp14">
+<w:hdr xmlns:wpc="http://schemas.microsoft.com/office/word/2010/wordprocessingCanvas" xmlns:cx="http://schemas.microsoft.com/office/drawing/2014/chartex" xmlns:cx1="http://schemas.microsoft.com/office/drawing/2015/9/8/chartex" xmlns:cx2="http://schemas.microsoft.com/office/drawing/2015/10/21/chartex" xmlns:cx3="http://schemas.microsoft.com/office/drawing/2016/5/9/chartex" xmlns:cx4="http://schemas.microsoft.com/office/drawing/2016/5/10/chartex" xmlns:cx5="http://schemas.microsoft.com/office/drawing/2016/5/11/chartex" xmlns:cx6="http://schemas.microsoft.com/office/drawing/2016/5/12/chartex" xmlns:cx7="http://schemas.microsoft.com/office/drawing/2016/5/13/chartex" xmlns:cx8="http://schemas.microsoft.com/office/drawing/2016/5/14/chartex" xmlns:mc="http://schemas.openxmlformats.org/markup-compatibility/2006" xmlns:aink="http://schemas.microsoft.com/office/drawing/2016/ink" xmlns:am3d="http://schemas.microsoft.com/office/drawing/2017/model3d" xmlns:o="urn:schemas-microsoft-com:office:office" xmlns:oel="http://schemas.microsoft.com/office/2019/extlst" xmlns:r="http://schemas.openxmlformats.org/officeDocument/2006/relationships" xmlns:m="http://schemas.openxmlformats.org/officeDocument/2006/math" xmlns:v="urn:schemas-microsoft-com:vml" xmlns:wp14="http://schemas.microsoft.com/office/word/2010/wordprocessingDrawing" xmlns:wp="http://schemas.openxmlformats.org/drawingml/2006/wordprocessingDrawing" xmlns:w10="urn:schemas-microsoft-com:office:word" xmlns:w="http://schemas.openxmlformats.org/wordprocessingml/2006/main" xmlns:w14="http://schemas.microsoft.com/office/word/2010/wordml" xmlns:w15="http://schemas.microsoft.com/office/word/2012/wordml" xmlns:w16cex="http://schemas.microsoft.com/office/word/2018/wordml/cex" xmlns:w16cid="http://schemas.microsoft.com/office/word/2016/wordml/cid" xmlns:w16="http://schemas.microsoft.com/office/word/2018/wordml" xmlns:w16sdtdh="http://schemas.microsoft.com/office/word/2020/wordml/sdtdatahash" xmlns:w16se="http://schemas.microsoft.com/office/word/2015/wordml/symex" xmlns:wpg="http://schemas.microsoft.com/office/word/2010/wordprocessingGroup" xmlns:wpi="http://schemas.microsoft.com/office/word/2010/wordprocessingInk" xmlns:wne="http://schemas.microsoft.com/office/word/2006/wordml" xmlns:wps="http://schemas.microsoft.com/office/word/2010/wordprocessingShape" mc:Ignorable="w14 w15 w16se w16cid w16 w16cex w16sdtdh wp14">
   <w:p>
     <w:pPr>
       <w:pStyle w:val="Header"/>
@@ -1041,7 +1387,7 @@
 </file>
 
 <file path=word/header2.xml><?xml version="1.0" encoding="utf-8"?>
-<w:hdr xmlns:wpc="http://schemas.microsoft.com/office/word/2010/wordprocessingCanvas" xmlns:mc="http://schemas.openxmlformats.org/markup-compatibility/2006" xmlns:o="urn:schemas-microsoft-com:office:office" xmlns:r="http://schemas.openxmlformats.org/officeDocument/2006/relationships" xmlns:m="http://schemas.openxmlformats.org/officeDocument/2006/math" xmlns:v="urn:schemas-microsoft-com:vml" xmlns:wp14="http://schemas.microsoft.com/office/word/2010/wordprocessingDrawing" xmlns:wp="http://schemas.openxmlformats.org/drawingml/2006/wordprocessingDrawing" xmlns:w10="urn:schemas-microsoft-com:office:word" xmlns:w="http://schemas.openxmlformats.org/wordprocessingml/2006/main" xmlns:w14="http://schemas.microsoft.com/office/word/2010/wordml" xmlns:w15="http://schemas.microsoft.com/office/word/2012/wordml" xmlns:wpg="http://schemas.microsoft.com/office/word/2010/wordprocessingGroup" xmlns:wpi="http://schemas.microsoft.com/office/word/2010/wordprocessingInk" xmlns:wne="http://schemas.microsoft.com/office/word/2006/wordml" xmlns:wps="http://schemas.microsoft.com/office/word/2010/wordprocessingShape" mc:Ignorable="w14 w15 wp14">
+<w:hdr xmlns:wpc="http://schemas.microsoft.com/office/word/2010/wordprocessingCanvas" xmlns:cx="http://schemas.microsoft.com/office/drawing/2014/chartex" xmlns:cx1="http://schemas.microsoft.com/office/drawing/2015/9/8/chartex" xmlns:cx2="http://schemas.microsoft.com/office/drawing/2015/10/21/chartex" xmlns:cx3="http://schemas.microsoft.com/office/drawing/2016/5/9/chartex" xmlns:cx4="http://schemas.microsoft.com/office/drawing/2016/5/10/chartex" xmlns:cx5="http://schemas.microsoft.com/office/drawing/2016/5/11/chartex" xmlns:cx6="http://schemas.microsoft.com/office/drawing/2016/5/12/chartex" xmlns:cx7="http://schemas.microsoft.com/office/drawing/2016/5/13/chartex" xmlns:cx8="http://schemas.microsoft.com/office/drawing/2016/5/14/chartex" xmlns:mc="http://schemas.openxmlformats.org/markup-compatibility/2006" xmlns:aink="http://schemas.microsoft.com/office/drawing/2016/ink" xmlns:am3d="http://schemas.microsoft.com/office/drawing/2017/model3d" xmlns:o="urn:schemas-microsoft-com:office:office" xmlns:oel="http://schemas.microsoft.com/office/2019/extlst" xmlns:r="http://schemas.openxmlformats.org/officeDocument/2006/relationships" xmlns:m="http://schemas.openxmlformats.org/officeDocument/2006/math" xmlns:v="urn:schemas-microsoft-com:vml" xmlns:wp14="http://schemas.microsoft.com/office/word/2010/wordprocessingDrawing" xmlns:wp="http://schemas.openxmlformats.org/drawingml/2006/wordprocessingDrawing" xmlns:w10="urn:schemas-microsoft-com:office:word" xmlns:w="http://schemas.openxmlformats.org/wordprocessingml/2006/main" xmlns:w14="http://schemas.microsoft.com/office/word/2010/wordml" xmlns:w15="http://schemas.microsoft.com/office/word/2012/wordml" xmlns:w16cex="http://schemas.microsoft.com/office/word/2018/wordml/cex" xmlns:w16cid="http://schemas.microsoft.com/office/word/2016/wordml/cid" xmlns:w16="http://schemas.microsoft.com/office/word/2018/wordml" xmlns:w16sdtdh="http://schemas.microsoft.com/office/word/2020/wordml/sdtdatahash" xmlns:w16se="http://schemas.microsoft.com/office/word/2015/wordml/symex" xmlns:wpg="http://schemas.microsoft.com/office/word/2010/wordprocessingGroup" xmlns:wpi="http://schemas.microsoft.com/office/word/2010/wordprocessingInk" xmlns:wne="http://schemas.microsoft.com/office/word/2006/wordml" xmlns:wps="http://schemas.microsoft.com/office/word/2010/wordprocessingShape" mc:Ignorable="w14 w15 w16se w16cid w16 w16cex w16sdtdh wp14">
   <w:p>
     <w:pPr>
       <w:pStyle w:val="Header"/>
@@ -1054,7 +1400,7 @@
 </file>
 
 <file path=word/header3.xml><?xml version="1.0" encoding="utf-8"?>
-<w:hdr xmlns:wpc="http://schemas.microsoft.com/office/word/2010/wordprocessingCanvas" xmlns:mc="http://schemas.openxmlformats.org/markup-compatibility/2006" xmlns:o="urn:schemas-microsoft-com:office:office" xmlns:r="http://schemas.openxmlformats.org/officeDocument/2006/relationships" xmlns:m="http://schemas.openxmlformats.org/officeDocument/2006/math" xmlns:v="urn:schemas-microsoft-com:vml" xmlns:wp14="http://schemas.microsoft.com/office/word/2010/wordprocessingDrawing" xmlns:wp="http://schemas.openxmlformats.org/drawingml/2006/wordprocessingDrawing" xmlns:w10="urn:schemas-microsoft-com:office:word" xmlns:w="http://schemas.openxmlformats.org/wordprocessingml/2006/main" xmlns:w14="http://schemas.microsoft.com/office/word/2010/wordml" xmlns:w15="http://schemas.microsoft.com/office/word/2012/wordml" xmlns:wpg="http://schemas.microsoft.com/office/word/2010/wordprocessingGroup" xmlns:wpi="http://schemas.microsoft.com/office/word/2010/wordprocessingInk" xmlns:wne="http://schemas.microsoft.com/office/word/2006/wordml" xmlns:wps="http://schemas.microsoft.com/office/word/2010/wordprocessingShape" mc:Ignorable="w14 w15 wp14">
+<w:hdr xmlns:wpc="http://schemas.microsoft.com/office/word/2010/wordprocessingCanvas" xmlns:cx="http://schemas.microsoft.com/office/drawing/2014/chartex" xmlns:cx1="http://schemas.microsoft.com/office/drawing/2015/9/8/chartex" xmlns:cx2="http://schemas.microsoft.com/office/drawing/2015/10/21/chartex" xmlns:cx3="http://schemas.microsoft.com/office/drawing/2016/5/9/chartex" xmlns:cx4="http://schemas.microsoft.com/office/drawing/2016/5/10/chartex" xmlns:cx5="http://schemas.microsoft.com/office/drawing/2016/5/11/chartex" xmlns:cx6="http://schemas.microsoft.com/office/drawing/2016/5/12/chartex" xmlns:cx7="http://schemas.microsoft.com/office/drawing/2016/5/13/chartex" xmlns:cx8="http://schemas.microsoft.com/office/drawing/2016/5/14/chartex" xmlns:mc="http://schemas.openxmlformats.org/markup-compatibility/2006" xmlns:aink="http://schemas.microsoft.com/office/drawing/2016/ink" xmlns:am3d="http://schemas.microsoft.com/office/drawing/2017/model3d" xmlns:o="urn:schemas-microsoft-com:office:office" xmlns:oel="http://schemas.microsoft.com/office/2019/extlst" xmlns:r="http://schemas.openxmlformats.org/officeDocument/2006/relationships" xmlns:m="http://schemas.openxmlformats.org/officeDocument/2006/math" xmlns:v="urn:schemas-microsoft-com:vml" xmlns:wp14="http://schemas.microsoft.com/office/word/2010/wordprocessingDrawing" xmlns:wp="http://schemas.openxmlformats.org/drawingml/2006/wordprocessingDrawing" xmlns:w10="urn:schemas-microsoft-com:office:word" xmlns:w="http://schemas.openxmlformats.org/wordprocessingml/2006/main" xmlns:w14="http://schemas.microsoft.com/office/word/2010/wordml" xmlns:w15="http://schemas.microsoft.com/office/word/2012/wordml" xmlns:w16cex="http://schemas.microsoft.com/office/word/2018/wordml/cex" xmlns:w16cid="http://schemas.microsoft.com/office/word/2016/wordml/cid" xmlns:w16="http://schemas.microsoft.com/office/word/2018/wordml" xmlns:w16sdtdh="http://schemas.microsoft.com/office/word/2020/wordml/sdtdatahash" xmlns:w16se="http://schemas.microsoft.com/office/word/2015/wordml/symex" xmlns:wpg="http://schemas.microsoft.com/office/word/2010/wordprocessingGroup" xmlns:wpi="http://schemas.microsoft.com/office/word/2010/wordprocessingInk" xmlns:wne="http://schemas.microsoft.com/office/word/2006/wordml" xmlns:wps="http://schemas.microsoft.com/office/word/2010/wordprocessingShape" mc:Ignorable="w14 w15 w16se w16cid w16 w16cex w16sdtdh wp14">
   <w:p>
     <w:pPr>
       <w:pStyle w:val="Header"/>
@@ -1064,8 +1410,8 @@
 </file>
 
 <file path=word/numbering.xml><?xml version="1.0" encoding="utf-8"?>
-<w:numbering xmlns:wpc="http://schemas.microsoft.com/office/word/2010/wordprocessingCanvas" xmlns:mc="http://schemas.openxmlformats.org/markup-compatibility/2006" xmlns:o="urn:schemas-microsoft-com:office:office" xmlns:r="http://schemas.openxmlformats.org/officeDocument/2006/relationships" xmlns:m="http://schemas.openxmlformats.org/officeDocument/2006/math" xmlns:v="urn:schemas-microsoft-com:vml" xmlns:wp14="http://schemas.microsoft.com/office/word/2010/wordprocessingDrawing" xmlns:wp="http://schemas.openxmlformats.org/drawingml/2006/wordprocessingDrawing" xmlns:w10="urn:schemas-microsoft-com:office:word" xmlns:w="http://schemas.openxmlformats.org/wordprocessingml/2006/main" xmlns:w14="http://schemas.microsoft.com/office/word/2010/wordml" xmlns:w15="http://schemas.microsoft.com/office/word/2012/wordml" xmlns:wpg="http://schemas.microsoft.com/office/word/2010/wordprocessingGroup" xmlns:wpi="http://schemas.microsoft.com/office/word/2010/wordprocessingInk" xmlns:wne="http://schemas.microsoft.com/office/word/2006/wordml" xmlns:wps="http://schemas.microsoft.com/office/word/2010/wordprocessingShape" mc:Ignorable="w14 w15 wp14">
-  <w:abstractNum w:abstractNumId="0">
+<w:numbering xmlns:wpc="http://schemas.microsoft.com/office/word/2010/wordprocessingCanvas" xmlns:cx="http://schemas.microsoft.com/office/drawing/2014/chartex" xmlns:cx1="http://schemas.microsoft.com/office/drawing/2015/9/8/chartex" xmlns:cx2="http://schemas.microsoft.com/office/drawing/2015/10/21/chartex" xmlns:cx3="http://schemas.microsoft.com/office/drawing/2016/5/9/chartex" xmlns:cx4="http://schemas.microsoft.com/office/drawing/2016/5/10/chartex" xmlns:cx5="http://schemas.microsoft.com/office/drawing/2016/5/11/chartex" xmlns:cx6="http://schemas.microsoft.com/office/drawing/2016/5/12/chartex" xmlns:cx7="http://schemas.microsoft.com/office/drawing/2016/5/13/chartex" xmlns:cx8="http://schemas.microsoft.com/office/drawing/2016/5/14/chartex" xmlns:mc="http://schemas.openxmlformats.org/markup-compatibility/2006" xmlns:aink="http://schemas.microsoft.com/office/drawing/2016/ink" xmlns:am3d="http://schemas.microsoft.com/office/drawing/2017/model3d" xmlns:o="urn:schemas-microsoft-com:office:office" xmlns:oel="http://schemas.microsoft.com/office/2019/extlst" xmlns:r="http://schemas.openxmlformats.org/officeDocument/2006/relationships" xmlns:m="http://schemas.openxmlformats.org/officeDocument/2006/math" xmlns:v="urn:schemas-microsoft-com:vml" xmlns:wp14="http://schemas.microsoft.com/office/word/2010/wordprocessingDrawing" xmlns:wp="http://schemas.openxmlformats.org/drawingml/2006/wordprocessingDrawing" xmlns:w10="urn:schemas-microsoft-com:office:word" xmlns:w="http://schemas.openxmlformats.org/wordprocessingml/2006/main" xmlns:w14="http://schemas.microsoft.com/office/word/2010/wordml" xmlns:w15="http://schemas.microsoft.com/office/word/2012/wordml" xmlns:w16cex="http://schemas.microsoft.com/office/word/2018/wordml/cex" xmlns:w16cid="http://schemas.microsoft.com/office/word/2016/wordml/cid" xmlns:w16="http://schemas.microsoft.com/office/word/2018/wordml" xmlns:w16sdtdh="http://schemas.microsoft.com/office/word/2020/wordml/sdtdatahash" xmlns:w16se="http://schemas.microsoft.com/office/word/2015/wordml/symex" xmlns:wpg="http://schemas.microsoft.com/office/word/2010/wordprocessingGroup" xmlns:wpi="http://schemas.microsoft.com/office/word/2010/wordprocessingInk" xmlns:wne="http://schemas.microsoft.com/office/word/2006/wordml" xmlns:wps="http://schemas.microsoft.com/office/word/2010/wordprocessingShape" mc:Ignorable="w14 w15 w16se w16cid w16 w16cex w16sdtdh wp14">
+  <w:abstractNum w:abstractNumId="0" w15:restartNumberingAfterBreak="0">
     <w:nsid w:val="027E4DF1"/>
     <w:multiLevelType w:val="hybridMultilevel"/>
     <w:tmpl w:val="CA607F6E"/>
@@ -1151,7 +1497,7 @@
       </w:pPr>
     </w:lvl>
   </w:abstractNum>
-  <w:abstractNum w:abstractNumId="1">
+  <w:abstractNum w:abstractNumId="1" w15:restartNumberingAfterBreak="0">
     <w:nsid w:val="0CCD4BA3"/>
     <w:multiLevelType w:val="hybridMultilevel"/>
     <w:tmpl w:val="F51A9BA8"/>
@@ -1237,7 +1583,7 @@
       </w:pPr>
     </w:lvl>
   </w:abstractNum>
-  <w:abstractNum w:abstractNumId="2">
+  <w:abstractNum w:abstractNumId="2" w15:restartNumberingAfterBreak="0">
     <w:nsid w:val="202A29B5"/>
     <w:multiLevelType w:val="hybridMultilevel"/>
     <w:tmpl w:val="F74490F6"/>
@@ -1326,7 +1672,7 @@
       </w:pPr>
     </w:lvl>
   </w:abstractNum>
-  <w:abstractNum w:abstractNumId="3">
+  <w:abstractNum w:abstractNumId="3" w15:restartNumberingAfterBreak="0">
     <w:nsid w:val="235F3F0E"/>
     <w:multiLevelType w:val="hybridMultilevel"/>
     <w:tmpl w:val="5DA052BC"/>
@@ -1412,7 +1758,7 @@
       </w:pPr>
     </w:lvl>
   </w:abstractNum>
-  <w:abstractNum w:abstractNumId="4">
+  <w:abstractNum w:abstractNumId="4" w15:restartNumberingAfterBreak="0">
     <w:nsid w:val="440D73B0"/>
     <w:multiLevelType w:val="hybridMultilevel"/>
     <w:tmpl w:val="0658C6DA"/>
@@ -1525,7 +1871,7 @@
       </w:rPr>
     </w:lvl>
   </w:abstractNum>
-  <w:abstractNum w:abstractNumId="5">
+  <w:abstractNum w:abstractNumId="5" w15:restartNumberingAfterBreak="0">
     <w:nsid w:val="4A0742FF"/>
     <w:multiLevelType w:val="hybridMultilevel"/>
     <w:tmpl w:val="99BA0E70"/>
@@ -1614,7 +1960,7 @@
       </w:pPr>
     </w:lvl>
   </w:abstractNum>
-  <w:abstractNum w:abstractNumId="6">
+  <w:abstractNum w:abstractNumId="6" w15:restartNumberingAfterBreak="0">
     <w:nsid w:val="4BED0F89"/>
     <w:multiLevelType w:val="hybridMultilevel"/>
     <w:tmpl w:val="78FCE71E"/>
@@ -1754,7 +2100,7 @@
       </w:rPr>
     </w:lvl>
   </w:abstractNum>
-  <w:abstractNum w:abstractNumId="7">
+  <w:abstractNum w:abstractNumId="7" w15:restartNumberingAfterBreak="0">
     <w:nsid w:val="52560107"/>
     <w:multiLevelType w:val="hybridMultilevel"/>
     <w:tmpl w:val="1C9C14DA"/>
@@ -1867,7 +2213,7 @@
       </w:rPr>
     </w:lvl>
   </w:abstractNum>
-  <w:abstractNum w:abstractNumId="8">
+  <w:abstractNum w:abstractNumId="8" w15:restartNumberingAfterBreak="0">
     <w:nsid w:val="55C52C63"/>
     <w:multiLevelType w:val="hybridMultilevel"/>
     <w:tmpl w:val="244255FE"/>
@@ -1980,7 +2326,7 @@
       </w:rPr>
     </w:lvl>
   </w:abstractNum>
-  <w:abstractNum w:abstractNumId="9">
+  <w:abstractNum w:abstractNumId="9" w15:restartNumberingAfterBreak="0">
     <w:nsid w:val="5B3C6339"/>
     <w:multiLevelType w:val="hybridMultilevel"/>
     <w:tmpl w:val="7DE2C702"/>
@@ -2092,7 +2438,7 @@
       </w:rPr>
     </w:lvl>
   </w:abstractNum>
-  <w:abstractNum w:abstractNumId="10">
+  <w:abstractNum w:abstractNumId="10" w15:restartNumberingAfterBreak="0">
     <w:nsid w:val="68B9540C"/>
     <w:multiLevelType w:val="hybridMultilevel"/>
     <w:tmpl w:val="CF28ACFC"/>
@@ -2178,7 +2524,7 @@
       </w:pPr>
     </w:lvl>
   </w:abstractNum>
-  <w:abstractNum w:abstractNumId="11">
+  <w:abstractNum w:abstractNumId="11" w15:restartNumberingAfterBreak="0">
     <w:nsid w:val="69913F62"/>
     <w:multiLevelType w:val="hybridMultilevel"/>
     <w:tmpl w:val="9EFC8F56"/>
@@ -2291,7 +2637,7 @@
       </w:rPr>
     </w:lvl>
   </w:abstractNum>
-  <w:abstractNum w:abstractNumId="12">
+  <w:abstractNum w:abstractNumId="12" w15:restartNumberingAfterBreak="0">
     <w:nsid w:val="6C542ADE"/>
     <w:multiLevelType w:val="hybridMultilevel"/>
     <w:tmpl w:val="05E8086E"/>
@@ -2403,7 +2749,7 @@
       </w:rPr>
     </w:lvl>
   </w:abstractNum>
-  <w:abstractNum w:abstractNumId="13">
+  <w:abstractNum w:abstractNumId="13" w15:restartNumberingAfterBreak="0">
     <w:nsid w:val="73A3028D"/>
     <w:multiLevelType w:val="hybridMultilevel"/>
     <w:tmpl w:val="0E321808"/>
@@ -2516,7 +2862,7 @@
       </w:rPr>
     </w:lvl>
   </w:abstractNum>
-  <w:abstractNum w:abstractNumId="14">
+  <w:abstractNum w:abstractNumId="14" w15:restartNumberingAfterBreak="0">
     <w:nsid w:val="74BD4CD3"/>
     <w:multiLevelType w:val="hybridMultilevel"/>
     <w:tmpl w:val="69323AFC"/>
@@ -2605,7 +2951,7 @@
       </w:pPr>
     </w:lvl>
   </w:abstractNum>
-  <w:abstractNum w:abstractNumId="15">
+  <w:abstractNum w:abstractNumId="15" w15:restartNumberingAfterBreak="0">
     <w:nsid w:val="7A294128"/>
     <w:multiLevelType w:val="hybridMultilevel"/>
     <w:tmpl w:val="CF28ACFC"/>
@@ -2691,59 +3037,59 @@
       </w:pPr>
     </w:lvl>
   </w:abstractNum>
-  <w:num w:numId="1">
+  <w:num w:numId="1" w16cid:durableId="1657878429">
     <w:abstractNumId w:val="9"/>
   </w:num>
-  <w:num w:numId="2">
+  <w:num w:numId="2" w16cid:durableId="909852049">
     <w:abstractNumId w:val="6"/>
   </w:num>
-  <w:num w:numId="3">
+  <w:num w:numId="3" w16cid:durableId="1608007496">
     <w:abstractNumId w:val="14"/>
   </w:num>
-  <w:num w:numId="4">
+  <w:num w:numId="4" w16cid:durableId="1388914239">
     <w:abstractNumId w:val="11"/>
   </w:num>
-  <w:num w:numId="5">
+  <w:num w:numId="5" w16cid:durableId="279920484">
     <w:abstractNumId w:val="13"/>
   </w:num>
-  <w:num w:numId="6">
+  <w:num w:numId="6" w16cid:durableId="30766891">
     <w:abstractNumId w:val="4"/>
   </w:num>
-  <w:num w:numId="7">
+  <w:num w:numId="7" w16cid:durableId="342628686">
     <w:abstractNumId w:val="7"/>
   </w:num>
-  <w:num w:numId="8">
+  <w:num w:numId="8" w16cid:durableId="1847088816">
     <w:abstractNumId w:val="8"/>
   </w:num>
-  <w:num w:numId="9">
+  <w:num w:numId="9" w16cid:durableId="1352611172">
     <w:abstractNumId w:val="15"/>
   </w:num>
-  <w:num w:numId="10">
+  <w:num w:numId="10" w16cid:durableId="294801347">
     <w:abstractNumId w:val="10"/>
   </w:num>
-  <w:num w:numId="11">
+  <w:num w:numId="11" w16cid:durableId="357708362">
     <w:abstractNumId w:val="12"/>
   </w:num>
-  <w:num w:numId="12">
+  <w:num w:numId="12" w16cid:durableId="1580409011">
     <w:abstractNumId w:val="2"/>
   </w:num>
-  <w:num w:numId="13">
+  <w:num w:numId="13" w16cid:durableId="94248268">
     <w:abstractNumId w:val="3"/>
   </w:num>
-  <w:num w:numId="14">
+  <w:num w:numId="14" w16cid:durableId="761488967">
     <w:abstractNumId w:val="5"/>
   </w:num>
-  <w:num w:numId="15">
+  <w:num w:numId="15" w16cid:durableId="1715423802">
     <w:abstractNumId w:val="0"/>
   </w:num>
-  <w:num w:numId="16">
+  <w:num w:numId="16" w16cid:durableId="1144390422">
     <w:abstractNumId w:val="1"/>
   </w:num>
 </w:numbering>
 </file>
 
 <file path=word/styles.xml><?xml version="1.0" encoding="utf-8"?>
-<w:styles xmlns:mc="http://schemas.openxmlformats.org/markup-compatibility/2006" xmlns:r="http://schemas.openxmlformats.org/officeDocument/2006/relationships" xmlns:w="http://schemas.openxmlformats.org/wordprocessingml/2006/main" xmlns:w14="http://schemas.microsoft.com/office/word/2010/wordml" xmlns:w15="http://schemas.microsoft.com/office/word/2012/wordml" mc:Ignorable="w14 w15">
+<w:styles xmlns:mc="http://schemas.openxmlformats.org/markup-compatibility/2006" xmlns:r="http://schemas.openxmlformats.org/officeDocument/2006/relationships" xmlns:w="http://schemas.openxmlformats.org/wordprocessingml/2006/main" xmlns:w14="http://schemas.microsoft.com/office/word/2010/wordml" xmlns:w15="http://schemas.microsoft.com/office/word/2012/wordml" xmlns:w16cex="http://schemas.microsoft.com/office/word/2018/wordml/cex" xmlns:w16cid="http://schemas.microsoft.com/office/word/2016/wordml/cid" xmlns:w16="http://schemas.microsoft.com/office/word/2018/wordml" xmlns:w16sdtdh="http://schemas.microsoft.com/office/word/2020/wordml/sdtdatahash" xmlns:w16se="http://schemas.microsoft.com/office/word/2015/wordml/symex" mc:Ignorable="w14 w15 w16se w16cid w16 w16cex w16sdtdh">
   <w:docDefaults>
     <w:rPrDefault>
       <w:rPr>
@@ -2753,7 +3099,7 @@
     </w:rPrDefault>
     <w:pPrDefault/>
   </w:docDefaults>
-  <w:latentStyles w:defLockedState="0" w:defUIPriority="0" w:defSemiHidden="0" w:defUnhideWhenUsed="0" w:defQFormat="0" w:count="371">
+  <w:latentStyles w:defLockedState="0" w:defUIPriority="0" w:defSemiHidden="0" w:defUnhideWhenUsed="0" w:defQFormat="0" w:count="376">
     <w:lsdException w:name="Normal" w:qFormat="1"/>
     <w:lsdException w:name="heading 1" w:qFormat="1"/>
     <w:lsdException w:name="heading 2" w:semiHidden="1" w:unhideWhenUsed="1" w:qFormat="1"/>
@@ -2771,7 +3117,12 @@
     <w:lsdException w:name="Hyperlink" w:uiPriority="99"/>
     <w:lsdException w:name="Strong" w:qFormat="1"/>
     <w:lsdException w:name="Emphasis" w:qFormat="1"/>
-    <w:lsdException w:name="Normal Table" w:semiHidden="1" w:unhideWhenUsed="1"/>
+    <w:lsdException w:name="HTML Keyboard" w:semiHidden="1" w:unhideWhenUsed="1"/>
+    <w:lsdException w:name="annotation subject" w:semiHidden="1" w:unhideWhenUsed="1"/>
+    <w:lsdException w:name="No List" w:semiHidden="1" w:unhideWhenUsed="1"/>
+    <w:lsdException w:name="Outline List 1" w:semiHidden="1" w:unhideWhenUsed="1"/>
+    <w:lsdException w:name="Outline List 2" w:semiHidden="1" w:unhideWhenUsed="1"/>
+    <w:lsdException w:name="Outline List 3" w:semiHidden="1" w:unhideWhenUsed="1"/>
     <w:lsdException w:name="Table Simple 1" w:semiHidden="1" w:unhideWhenUsed="1"/>
     <w:lsdException w:name="Table Simple 2" w:semiHidden="1" w:unhideWhenUsed="1"/>
     <w:lsdException w:name="Table Simple 3" w:semiHidden="1" w:unhideWhenUsed="1"/>
@@ -2809,11 +3160,9 @@
     <w:lsdException w:name="Table Contemporary" w:semiHidden="1" w:unhideWhenUsed="1"/>
     <w:lsdException w:name="Table Elegant" w:semiHidden="1" w:unhideWhenUsed="1"/>
     <w:lsdException w:name="Table Professional" w:semiHidden="1" w:unhideWhenUsed="1"/>
-    <w:lsdException w:name="Table Subtle 1" w:semiHidden="1" w:unhideWhenUsed="1"/>
     <w:lsdException w:name="Table Subtle 2" w:semiHidden="1" w:unhideWhenUsed="1"/>
     <w:lsdException w:name="Table Web 1" w:semiHidden="1" w:unhideWhenUsed="1"/>
-    <w:lsdException w:name="Table Web 2" w:semiHidden="1" w:unhideWhenUsed="1"/>
-    <w:lsdException w:name="Table Web 3" w:semiHidden="1" w:unhideWhenUsed="1"/>
+    <w:lsdException w:name="Balloon Text" w:semiHidden="1" w:unhideWhenUsed="1"/>
     <w:lsdException w:name="Table Theme" w:semiHidden="1" w:unhideWhenUsed="1"/>
     <w:lsdException w:name="Placeholder Text" w:semiHidden="1" w:uiPriority="99"/>
     <w:lsdException w:name="No Spacing" w:uiPriority="1" w:qFormat="1"/>
@@ -3030,6 +3379,11 @@
     <w:lsdException w:name="List Table 5 Dark Accent 6" w:uiPriority="50"/>
     <w:lsdException w:name="List Table 6 Colorful Accent 6" w:uiPriority="51"/>
     <w:lsdException w:name="List Table 7 Colorful Accent 6" w:uiPriority="52"/>
+    <w:lsdException w:name="Mention" w:semiHidden="1" w:uiPriority="99" w:unhideWhenUsed="1"/>
+    <w:lsdException w:name="Smart Hyperlink" w:semiHidden="1" w:uiPriority="99" w:unhideWhenUsed="1"/>
+    <w:lsdException w:name="Hashtag" w:semiHidden="1" w:uiPriority="99" w:unhideWhenUsed="1"/>
+    <w:lsdException w:name="Unresolved Mention" w:semiHidden="1" w:uiPriority="99" w:unhideWhenUsed="1"/>
+    <w:lsdException w:name="Smart Link" w:semiHidden="1" w:uiPriority="99" w:unhideWhenUsed="1"/>
   </w:latentStyles>
   <w:style w:type="paragraph" w:default="1" w:styleId="Normal">
     <w:name w:val="Normal"/>
@@ -3161,7 +3515,6 @@
     <w:basedOn w:val="TableNormal"/>
     <w:rsid w:val="00EC25F1"/>
     <w:tblPr>
-      <w:tblInd w:w="0" w:type="dxa"/>
       <w:tblBorders>
         <w:top w:val="single" w:sz="4" w:space="0" w:color="auto"/>
         <w:left w:val="single" w:sz="4" w:space="0" w:color="auto"/>
@@ -3170,12 +3523,6 @@
         <w:insideH w:val="single" w:sz="4" w:space="0" w:color="auto"/>
         <w:insideV w:val="single" w:sz="4" w:space="0" w:color="auto"/>
       </w:tblBorders>
-      <w:tblCellMar>
-        <w:top w:w="0" w:type="dxa"/>
-        <w:left w:w="108" w:type="dxa"/>
-        <w:bottom w:w="0" w:type="dxa"/>
-        <w:right w:w="108" w:type="dxa"/>
-      </w:tblCellMar>
     </w:tblPr>
   </w:style>
 </w:styles>

</xml_diff>